<commit_message>
subida de la v1 de la guia de estilos, con los logos tambien a mayores de la paleta de colores que se va a usar
</commit_message>
<xml_diff>
--- a/GuiaEstilosNicolásGarcíaMoreira.docx
+++ b/GuiaEstilosNicolásGarcíaMoreira.docx
@@ -30,8 +30,13 @@
         <w:ind w:left="360"/>
       </w:pPr>
       <w:r>
-        <w:t>Página web diseñada cuidadosamente para priorizar la facilidad de uso al usuario, asegurando que cada elemento de la navegación y contenido sea accesible y sencillo de comprender. El objetivo principal es proporcionar al usuario una experiencia intuitiva, donde pueda interactuar sin mayor complicación y de manera fluída</w:t>
-      </w:r>
+        <w:t xml:space="preserve">Página web diseñada cuidadosamente para priorizar la facilidad de uso al usuario, asegurando que cada elemento de la navegación y contenido sea accesible y sencillo de comprender. El objetivo principal es proporcionar al usuario una experiencia intuitiva, donde pueda interactuar sin mayor complicación y de manera </w:t>
+      </w:r>
+      <w:proofErr w:type="spellStart"/>
+      <w:r>
+        <w:t>fluída</w:t>
+      </w:r>
+      <w:proofErr w:type="spellEnd"/>
     </w:p>
     <w:p/>
     <w:p/>
@@ -62,9 +67,513 @@
     </w:p>
     <w:p>
       <w:r>
-        <w:t>Desde este programa lo podrán gestionar de forma centralizada, sencilla y eficiente, ya que esta plataforma esta hecha para las personas que valoran su tiempo y necesitan una solución practica para el problema que tienen.</w:t>
-      </w:r>
-    </w:p>
+        <w:t xml:space="preserve">Desde este programa lo podrán gestionar de forma centralizada, sencilla y eficiente, ya que esta plataforma </w:t>
+      </w:r>
+      <w:proofErr w:type="spellStart"/>
+      <w:r>
+        <w:t>esta</w:t>
+      </w:r>
+      <w:proofErr w:type="spellEnd"/>
+      <w:r>
+        <w:t xml:space="preserve"> hecha para las personas que valoran su tiempo y necesitan una solución practica para el problema que tienen.</w:t>
+      </w:r>
+    </w:p>
+    <w:p>
+      <w:r>
+        <w:br w:type="page"/>
+      </w:r>
+    </w:p>
+    <w:p>
+      <w:r>
+        <w:lastRenderedPageBreak/>
+        <w:t>2.Logotipo</w:t>
+      </w:r>
+    </w:p>
+    <w:p>
+      <w:r>
+        <w:drawing>
+          <wp:inline distT="0" distB="0" distL="0" distR="0" wp14:anchorId="3EE41A0D" wp14:editId="6E5027AC">
+            <wp:extent cx="5399048" cy="2210567"/>
+            <wp:effectExtent l="0" t="0" r="0" b="0"/>
+            <wp:docPr id="369638479" name="Imagen 2"/>
+            <wp:cNvGraphicFramePr>
+              <a:graphicFrameLocks xmlns:a="http://schemas.openxmlformats.org/drawingml/2006/main" noChangeAspect="1"/>
+            </wp:cNvGraphicFramePr>
+            <a:graphic xmlns:a="http://schemas.openxmlformats.org/drawingml/2006/main">
+              <a:graphicData uri="http://schemas.openxmlformats.org/drawingml/2006/picture">
+                <pic:pic xmlns:pic="http://schemas.openxmlformats.org/drawingml/2006/picture">
+                  <pic:nvPicPr>
+                    <pic:cNvPr id="0" name="Picture 6"/>
+                    <pic:cNvPicPr>
+                      <a:picLocks noChangeAspect="1" noChangeArrowheads="1"/>
+                    </pic:cNvPicPr>
+                  </pic:nvPicPr>
+                  <pic:blipFill rotWithShape="1">
+                    <a:blip r:embed="rId5">
+                      <a:extLst>
+                        <a:ext uri="{28A0092B-C50C-407E-A947-70E740481C1C}">
+                          <a14:useLocalDpi xmlns:a14="http://schemas.microsoft.com/office/drawing/2010/main" val="0"/>
+                        </a:ext>
+                      </a:extLst>
+                    </a:blip>
+                    <a:srcRect t="24809" b="32893"/>
+                    <a:stretch/>
+                  </pic:blipFill>
+                  <pic:spPr bwMode="auto">
+                    <a:xfrm>
+                      <a:off x="0" y="0"/>
+                      <a:ext cx="5403693" cy="2212469"/>
+                    </a:xfrm>
+                    <a:prstGeom prst="rect">
+                      <a:avLst/>
+                    </a:prstGeom>
+                    <a:noFill/>
+                    <a:ln>
+                      <a:noFill/>
+                    </a:ln>
+                    <a:extLst>
+                      <a:ext uri="{53640926-AAD7-44D8-BBD7-CCE9431645EC}">
+                        <a14:shadowObscured xmlns:a14="http://schemas.microsoft.com/office/drawing/2010/main"/>
+                      </a:ext>
+                    </a:extLst>
+                  </pic:spPr>
+                </pic:pic>
+              </a:graphicData>
+            </a:graphic>
+          </wp:inline>
+        </w:drawing>
+      </w:r>
+    </w:p>
+    <w:p>
+      <w:r>
+        <w:t xml:space="preserve">El logo está compuesto de 2 letras, la A y la C, que son las 2 principales letras de la aplicación, </w:t>
+      </w:r>
+    </w:p>
+    <w:p>
+      <w:r>
+        <w:t xml:space="preserve">Los tamaños del logo que se van a poder usar para la página son de 100 </w:t>
+      </w:r>
+      <w:proofErr w:type="spellStart"/>
+      <w:r>
+        <w:t>px</w:t>
+      </w:r>
+      <w:proofErr w:type="spellEnd"/>
+      <w:r>
+        <w:t xml:space="preserve"> x 100 </w:t>
+      </w:r>
+      <w:proofErr w:type="spellStart"/>
+      <w:r>
+        <w:t>px</w:t>
+      </w:r>
+      <w:proofErr w:type="spellEnd"/>
+      <w:r>
+        <w:t xml:space="preserve"> y de</w:t>
+      </w:r>
+    </w:p>
+    <w:p>
+      <w:r>
+        <w:t>50px x 50px</w:t>
+      </w:r>
+    </w:p>
+    <w:p>
+      <w:r>
+        <w:t>Los colores que se utilizarán serán para el naranja: #</w:t>
+      </w:r>
+      <w:r>
+        <w:t>fb8322</w:t>
+      </w:r>
+      <w:r>
+        <w:t xml:space="preserve">, </w:t>
+      </w:r>
+      <w:r>
+        <w:t>para el</w:t>
+      </w:r>
+      <w:r>
+        <w:t xml:space="preserve"> azul:</w:t>
+      </w:r>
+      <w:r>
+        <w:t xml:space="preserve"> </w:t>
+      </w:r>
+      <w:r>
+        <w:t>#</w:t>
+      </w:r>
+      <w:r>
+        <w:t>0485e0</w:t>
+      </w:r>
+      <w:r>
+        <w:t xml:space="preserve"> y </w:t>
+      </w:r>
+      <w:r>
+        <w:t>para el</w:t>
+      </w:r>
+      <w:r>
+        <w:t xml:space="preserve"> negro:</w:t>
+      </w:r>
+      <w:r>
+        <w:t xml:space="preserve"> </w:t>
+      </w:r>
+      <w:r>
+        <w:t>#</w:t>
+      </w:r>
+      <w:r>
+        <w:t>161718</w:t>
+      </w:r>
+    </w:p>
+    <w:p>
+      <w:r>
+        <w:t>3.Maquetación de la web</w:t>
+      </w:r>
+    </w:p>
+    <w:p>
+      <w:r>
+        <w:t xml:space="preserve">3.1 </w:t>
+      </w:r>
+      <w:proofErr w:type="spellStart"/>
+      <w:r>
+        <w:t>Wireframe</w:t>
+      </w:r>
+      <w:proofErr w:type="spellEnd"/>
+    </w:p>
+    <w:p>
+      <w:r>
+        <w:t>3.</w:t>
+      </w:r>
+      <w:r>
+        <w:t>1.</w:t>
+      </w:r>
+      <w:r>
+        <w:t xml:space="preserve">1 Página de </w:t>
+      </w:r>
+      <w:proofErr w:type="spellStart"/>
+      <w:r>
+        <w:t>login</w:t>
+      </w:r>
+      <w:proofErr w:type="spellEnd"/>
+    </w:p>
+    <w:p>
+      <w:r>
+        <w:t>3</w:t>
+      </w:r>
+      <w:r>
+        <w:t>.1</w:t>
+      </w:r>
+      <w:r>
+        <w:t>.2 Página de solicitud de citas</w:t>
+      </w:r>
+    </w:p>
+    <w:p>
+      <w:r>
+        <w:t>3.</w:t>
+      </w:r>
+      <w:r>
+        <w:t>1.</w:t>
+      </w:r>
+      <w:r>
+        <w:t>3 Visualizador de facturas</w:t>
+      </w:r>
+    </w:p>
+    <w:p>
+      <w:r>
+        <w:t>3.</w:t>
+      </w:r>
+      <w:r>
+        <w:t>1.</w:t>
+      </w:r>
+      <w:r>
+        <w:t xml:space="preserve">4 </w:t>
+      </w:r>
+      <w:r>
+        <w:t>Pagina de visualizador de citas programadas</w:t>
+      </w:r>
+    </w:p>
+    <w:p/>
+    <w:p>
+      <w:r>
+        <w:t>3.2 Estructura de navegación</w:t>
+      </w:r>
+    </w:p>
+    <w:p>
+      <w:r>
+        <w:t>La estructura de navegación de esta página es múltiple, ya que desde una vez que estés con la sesión iniciada, puedes acceder a todas las demás que le pertenezcan al usuario</w:t>
+      </w:r>
+    </w:p>
+    <w:p/>
+    <w:p>
+      <w:r>
+        <w:t>4. Tipografías</w:t>
+      </w:r>
+    </w:p>
+    <w:p>
+      <w:r>
+        <w:t xml:space="preserve">Para los títulos, se usará la times new </w:t>
+      </w:r>
+      <w:proofErr w:type="spellStart"/>
+      <w:r>
+        <w:t>roman</w:t>
+      </w:r>
+      <w:proofErr w:type="spellEnd"/>
+      <w:r>
+        <w:t>, con un tamaño de 18px, con un margen por arriba y abajo para favorecer la lectura del usuario</w:t>
+      </w:r>
+    </w:p>
+    <w:p>
+      <w:r>
+        <w:t>Arial para el resto de la página, ya que es una letra que se suele considerar fácil de leer.</w:t>
+      </w:r>
+    </w:p>
+    <w:p>
+      <w:r>
+        <w:t>Los colores usados para los títulos serán:</w:t>
+      </w:r>
+      <w:r>
+        <w:t xml:space="preserve"> #</w:t>
+      </w:r>
+      <w:r>
+        <w:t>fb8322</w:t>
+      </w:r>
+      <w:r>
+        <w:t xml:space="preserve"> y negro para el resto de textos que tiene la página</w:t>
+      </w:r>
+    </w:p>
+    <w:p>
+      <w:r>
+        <w:br w:type="page"/>
+      </w:r>
+    </w:p>
+    <w:p>
+      <w:r>
+        <w:lastRenderedPageBreak/>
+        <w:t>5.</w:t>
+      </w:r>
+      <w:r>
+        <w:t xml:space="preserve"> Paleta de colores</w:t>
+      </w:r>
+      <w:r>
+        <w:br/>
+      </w:r>
+      <w:r>
+        <w:br/>
+      </w:r>
+      <w:r>
+        <w:drawing>
+          <wp:inline distT="0" distB="0" distL="0" distR="0" wp14:anchorId="6CAABD7C" wp14:editId="255D4ED4">
+            <wp:extent cx="5400040" cy="1381125"/>
+            <wp:effectExtent l="0" t="0" r="0" b="9525"/>
+            <wp:docPr id="893149479" name="Imagen 1"/>
+            <wp:cNvGraphicFramePr>
+              <a:graphicFrameLocks xmlns:a="http://schemas.openxmlformats.org/drawingml/2006/main" noChangeAspect="1"/>
+            </wp:cNvGraphicFramePr>
+            <a:graphic xmlns:a="http://schemas.openxmlformats.org/drawingml/2006/main">
+              <a:graphicData uri="http://schemas.openxmlformats.org/drawingml/2006/picture">
+                <pic:pic xmlns:pic="http://schemas.openxmlformats.org/drawingml/2006/picture">
+                  <pic:nvPicPr>
+                    <pic:cNvPr id="893149479" name=""/>
+                    <pic:cNvPicPr/>
+                  </pic:nvPicPr>
+                  <pic:blipFill>
+                    <a:blip r:embed="rId6"/>
+                    <a:stretch>
+                      <a:fillRect/>
+                    </a:stretch>
+                  </pic:blipFill>
+                  <pic:spPr>
+                    <a:xfrm>
+                      <a:off x="0" y="0"/>
+                      <a:ext cx="5400040" cy="1381125"/>
+                    </a:xfrm>
+                    <a:prstGeom prst="rect">
+                      <a:avLst/>
+                    </a:prstGeom>
+                  </pic:spPr>
+                </pic:pic>
+              </a:graphicData>
+            </a:graphic>
+          </wp:inline>
+        </w:drawing>
+      </w:r>
+    </w:p>
+    <w:p>
+      <w:r>
+        <w:tab/>
+        <w:t>Naranja</w:t>
+      </w:r>
+      <w:r>
+        <w:tab/>
+      </w:r>
+      <w:r>
+        <w:tab/>
+      </w:r>
+      <w:r>
+        <w:tab/>
+        <w:t>Azul</w:t>
+      </w:r>
+      <w:r>
+        <w:tab/>
+      </w:r>
+      <w:r>
+        <w:tab/>
+      </w:r>
+      <w:r>
+        <w:tab/>
+        <w:t>Negro</w:t>
+      </w:r>
+      <w:r>
+        <w:tab/>
+      </w:r>
+      <w:r>
+        <w:tab/>
+      </w:r>
+      <w:r>
+        <w:tab/>
+        <w:t>Blanco</w:t>
+      </w:r>
+    </w:p>
+    <w:p/>
+    <w:p>
+      <w:r>
+        <w:t xml:space="preserve">Naranja, para los colores de fondo del menú, y para </w:t>
+      </w:r>
+      <w:proofErr w:type="gramStart"/>
+      <w:r>
+        <w:t>el  logo</w:t>
+      </w:r>
+      <w:proofErr w:type="gramEnd"/>
+      <w:r>
+        <w:t xml:space="preserve"> principal de la página</w:t>
+      </w:r>
+    </w:p>
+    <w:p>
+      <w:r>
+        <w:t>Azul, para los elementos de títulos, y para detalles de la web</w:t>
+      </w:r>
+    </w:p>
+    <w:p>
+      <w:r>
+        <w:t>Negro, para los textos de la web</w:t>
+      </w:r>
+    </w:p>
+    <w:p>
+      <w:r>
+        <w:t>Blanco, para el color de fondo de la web</w:t>
+      </w:r>
+    </w:p>
+    <w:p/>
+    <w:p>
+      <w:r>
+        <w:t>6. Imágenes</w:t>
+      </w:r>
+    </w:p>
+    <w:p/>
+    <w:p>
+      <w:r>
+        <w:t xml:space="preserve">Las principales imágenes que se usan en esta página web son, las del logo, que tienen licencia de creative </w:t>
+      </w:r>
+      <w:proofErr w:type="spellStart"/>
+      <w:r>
+        <w:t>commons</w:t>
+      </w:r>
+      <w:proofErr w:type="spellEnd"/>
+      <w:r>
+        <w:t>, no comercial: las imágenes pueden ser distribuidas, copiadas y exhibidas siempre que no tengan usos comerciales, en cuanto a imágenes, no se usan más imágenes en esta web</w:t>
+      </w:r>
+    </w:p>
+    <w:p>
+      <w:r>
+        <w:t>7.Iconografía</w:t>
+      </w:r>
+    </w:p>
+    <w:p>
+      <w:r>
+        <w:t xml:space="preserve">Se usarán en el </w:t>
+      </w:r>
+      <w:proofErr w:type="spellStart"/>
+      <w:r>
+        <w:t>footer</w:t>
+      </w:r>
+      <w:proofErr w:type="spellEnd"/>
+      <w:r>
+        <w:t xml:space="preserve"> unos iconos, que son de Angular material que son para uso libre, se usarán 3, el de correo, el de </w:t>
+      </w:r>
+      <w:proofErr w:type="spellStart"/>
+      <w:r>
+        <w:t>whatsap</w:t>
+      </w:r>
+      <w:proofErr w:type="spellEnd"/>
+      <w:r>
+        <w:t xml:space="preserve"> y uno para hacer de acceso directo a un chat con el taller</w:t>
+      </w:r>
+    </w:p>
+    <w:p>
+      <w:r>
+        <w:t>8.Propiedad Intelectual</w:t>
+      </w:r>
+    </w:p>
+    <w:p>
+      <w:r>
+        <w:t>Esta página web está bajo la licencia de Copyright, con todos los derechos reservados.</w:t>
+      </w:r>
+    </w:p>
+    <w:p>
+      <w:r>
+        <w:t>Se prohíbe absolutamente la reproducción total o parcial de los contenidos de la web sin</w:t>
+      </w:r>
+    </w:p>
+    <w:p>
+      <w:r>
+        <w:t>una previa autorización.</w:t>
+      </w:r>
+    </w:p>
+    <w:p>
+      <w:r>
+        <w:t xml:space="preserve">El logo tiene la licencia Creative </w:t>
+      </w:r>
+      <w:proofErr w:type="spellStart"/>
+      <w:r>
+        <w:t>Commons</w:t>
+      </w:r>
+      <w:proofErr w:type="spellEnd"/>
+      <w:r>
+        <w:t xml:space="preserve"> </w:t>
+      </w:r>
+      <w:r>
+        <w:rPr>
+          <w:b/>
+          <w:bCs/>
+        </w:rPr>
+        <w:t xml:space="preserve">CC BY: </w:t>
+      </w:r>
+      <w:r>
+        <w:t>Permite cualquier uso con atribución.</w:t>
+      </w:r>
+    </w:p>
+    <w:p>
+      <w:r>
+        <w:t xml:space="preserve">La propiedad intelectual de la guía de estilos </w:t>
+      </w:r>
+      <w:proofErr w:type="spellStart"/>
+      <w:proofErr w:type="gramStart"/>
+      <w:r>
+        <w:t>es:Copyright</w:t>
+      </w:r>
+      <w:proofErr w:type="spellEnd"/>
+      <w:proofErr w:type="gramEnd"/>
+      <w:r>
+        <w:t>, con todos los derechos</w:t>
+      </w:r>
+    </w:p>
+    <w:p>
+      <w:pPr>
+        <w:jc w:val="right"/>
+        <w:rPr>
+          <w:u w:val="single"/>
+        </w:rPr>
+      </w:pPr>
+      <w:r>
+        <w:t>reservados.</w:t>
+      </w:r>
+    </w:p>
+    <w:p/>
+    <w:p/>
     <w:sectPr>
       <w:pgSz w:w="11906" w:h="16838"/>
       <w:pgMar w:top="1417" w:right="1701" w:bottom="1417" w:left="1701" w:header="708" w:footer="708" w:gutter="0"/>
@@ -915,7 +1424,6 @@
   <w:style w:type="character" w:default="1" w:styleId="Fuentedeprrafopredeter">
     <w:name w:val="Default Paragraph Font"/>
     <w:uiPriority w:val="1"/>
-    <w:semiHidden/>
     <w:unhideWhenUsed/>
   </w:style>
   <w:style w:type="table" w:default="1" w:styleId="Tablanormal">

</xml_diff>

<commit_message>
Guia de estilos terminada y subida de wireframes
</commit_message>
<xml_diff>
--- a/GuiaEstilosNicolásGarcíaMoreira.docx
+++ b/GuiaEstilosNicolásGarcíaMoreira.docx
@@ -3,12 +3,100 @@
 <w:document xmlns:wpc="http://schemas.microsoft.com/office/word/2010/wordprocessingCanvas" xmlns:cx="http://schemas.microsoft.com/office/drawing/2014/chartex" xmlns:cx1="http://schemas.microsoft.com/office/drawing/2015/9/8/chartex" xmlns:cx2="http://schemas.microsoft.com/office/drawing/2015/10/21/chartex" xmlns:cx3="http://schemas.microsoft.com/office/drawing/2016/5/9/chartex" xmlns:cx4="http://schemas.microsoft.com/office/drawing/2016/5/10/chartex" xmlns:cx5="http://schemas.microsoft.com/office/drawing/2016/5/11/chartex" xmlns:cx6="http://schemas.microsoft.com/office/drawing/2016/5/12/chartex" xmlns:cx7="http://schemas.microsoft.com/office/drawing/2016/5/13/chartex" xmlns:cx8="http://schemas.microsoft.com/office/drawing/2016/5/14/chartex" xmlns:mc="http://schemas.openxmlformats.org/markup-compatibility/2006" xmlns:aink="http://schemas.microsoft.com/office/drawing/2016/ink" xmlns:am3d="http://schemas.microsoft.com/office/drawing/2017/model3d" xmlns:o="urn:schemas-microsoft-com:office:office" xmlns:oel="http://schemas.microsoft.com/office/2019/extlst" xmlns:r="http://schemas.openxmlformats.org/officeDocument/2006/relationships" xmlns:m="http://schemas.openxmlformats.org/officeDocument/2006/math" xmlns:v="urn:schemas-microsoft-com:vml" xmlns:wp14="http://schemas.microsoft.com/office/word/2010/wordprocessingDrawing" xmlns:wp="http://schemas.openxmlformats.org/drawingml/2006/wordprocessingDrawing" xmlns:w10="urn:schemas-microsoft-com:office:word" xmlns:w="http://schemas.openxmlformats.org/wordprocessingml/2006/main" xmlns:w14="http://schemas.microsoft.com/office/word/2010/wordml" xmlns:w15="http://schemas.microsoft.com/office/word/2012/wordml" xmlns:w16cex="http://schemas.microsoft.com/office/word/2018/wordml/cex" xmlns:w16cid="http://schemas.microsoft.com/office/word/2016/wordml/cid" xmlns:w16="http://schemas.microsoft.com/office/word/2018/wordml" xmlns:w16du="http://schemas.microsoft.com/office/word/2023/wordml/word16du" xmlns:w16sdtdh="http://schemas.microsoft.com/office/word/2020/wordml/sdtdatahash" xmlns:w16sdtfl="http://schemas.microsoft.com/office/word/2024/wordml/sdtformatlock" xmlns:w16se="http://schemas.microsoft.com/office/word/2015/wordml/symex" xmlns:wpg="http://schemas.microsoft.com/office/word/2010/wordprocessingGroup" xmlns:wpi="http://schemas.microsoft.com/office/word/2010/wordprocessingInk" xmlns:wne="http://schemas.microsoft.com/office/word/2006/wordml" xmlns:wps="http://schemas.microsoft.com/office/word/2010/wordprocessingShape" mc:Ignorable="w14 w15 w16se w16cid w16 w16cex w16sdtdh w16sdtfl w16du wp14">
   <w:body>
     <w:p>
-      <w:r>
-        <w:t>1.PRINCIPIOS, OBJETIVOS, Y USUARIOS</w:t>
-      </w:r>
-    </w:p>
-    <w:p/>
-    <w:p>
+      <w:pPr>
+        <w:pStyle w:val="Ttulo1"/>
+      </w:pPr>
+    </w:p>
+    <w:p>
+      <w:pPr>
+        <w:pStyle w:val="Ttulo1"/>
+      </w:pPr>
+    </w:p>
+    <w:p>
+      <w:pPr>
+        <w:pStyle w:val="Ttulo1"/>
+      </w:pPr>
+    </w:p>
+    <w:p>
+      <w:pPr>
+        <w:pStyle w:val="Ttulo1"/>
+      </w:pPr>
+    </w:p>
+    <w:p>
+      <w:pPr>
+        <w:pStyle w:val="Ttulo1"/>
+      </w:pPr>
+    </w:p>
+    <w:p>
+      <w:pPr>
+        <w:pStyle w:val="Ttulo1"/>
+        <w:ind w:left="1416"/>
+      </w:pPr>
+      <w:r>
+        <w:t xml:space="preserve">Guía de estilos </w:t>
+      </w:r>
+      <w:proofErr w:type="spellStart"/>
+      <w:r>
+        <w:t>Autocare</w:t>
+      </w:r>
+      <w:proofErr w:type="spellEnd"/>
+      <w:r>
+        <w:t xml:space="preserve"> Hub</w:t>
+      </w:r>
+    </w:p>
+    <w:p/>
+    <w:p/>
+    <w:p/>
+    <w:p/>
+    <w:p/>
+    <w:p/>
+    <w:p/>
+    <w:p/>
+    <w:p/>
+    <w:p/>
+    <w:p/>
+    <w:p/>
+    <w:p/>
+    <w:p>
+      <w:r>
+        <w:t>Nicolás García Moreira</w:t>
+      </w:r>
+    </w:p>
+    <w:p>
+      <w:r>
+        <w:t>ODAW2A</w:t>
+      </w:r>
+    </w:p>
+    <w:p>
+      <w:pPr>
+        <w:rPr>
+          <w:rFonts w:asciiTheme="majorHAnsi" w:eastAsiaTheme="majorEastAsia" w:hAnsiTheme="majorHAnsi" w:cstheme="majorBidi"/>
+          <w:color w:val="2F5496" w:themeColor="accent1" w:themeShade="BF"/>
+          <w:sz w:val="40"/>
+          <w:szCs w:val="40"/>
+        </w:rPr>
+      </w:pPr>
+      <w:r>
+        <w:br w:type="page"/>
+      </w:r>
+    </w:p>
+    <w:p>
+      <w:pPr>
+        <w:pStyle w:val="Ttulo1"/>
+      </w:pPr>
+      <w:r>
+        <w:lastRenderedPageBreak/>
+        <w:t>1</w:t>
+      </w:r>
+      <w:r>
+        <w:t>.PRINCIPIOS, OBJETIVOS, Y USUARIOS</w:t>
+      </w:r>
+    </w:p>
+    <w:p/>
+    <w:p>
+      <w:pPr>
+        <w:pStyle w:val="Ttulo2"/>
+      </w:pPr>
       <w:r>
         <w:t>1.1 Usuarios y principios</w:t>
       </w:r>
@@ -20,6 +108,9 @@
       </w:pPr>
     </w:p>
     <w:p>
+      <w:pPr>
+        <w:pStyle w:val="Ttulo3"/>
+      </w:pPr>
       <w:r>
         <w:t>1.1.1Principios:</w:t>
       </w:r>
@@ -41,6 +132,9 @@
     <w:p/>
     <w:p/>
     <w:p>
+      <w:pPr>
+        <w:pStyle w:val="Ttulo3"/>
+      </w:pPr>
       <w:r>
         <w:t>1.1.2Objetivos</w:t>
       </w:r>
@@ -56,6 +150,9 @@
     <w:p/>
     <w:p/>
     <w:p>
+      <w:pPr>
+        <w:pStyle w:val="Ttulo2"/>
+      </w:pPr>
       <w:r>
         <w:t>1.2Usuarios tipo de la página</w:t>
       </w:r>
@@ -84,6 +181,9 @@
       </w:r>
     </w:p>
     <w:p>
+      <w:pPr>
+        <w:pStyle w:val="Ttulo1"/>
+      </w:pPr>
       <w:r>
         <w:lastRenderedPageBreak/>
         <w:t>2.Logotipo</w:t>
@@ -91,6 +191,9 @@
     </w:p>
     <w:p>
       <w:r>
+        <w:rPr>
+          <w:noProof/>
+        </w:rPr>
         <w:drawing>
           <wp:inline distT="0" distB="0" distL="0" distR="0" wp14:anchorId="3EE41A0D" wp14:editId="6E5027AC">
             <wp:extent cx="5399048" cy="2210567"/>
@@ -220,11 +323,18 @@
       </w:r>
     </w:p>
     <w:p>
-      <w:r>
+      <w:pPr>
+        <w:pStyle w:val="Ttulo3"/>
+      </w:pPr>
+      <w:r>
+        <w:lastRenderedPageBreak/>
         <w:t>3.Maquetación de la web</w:t>
       </w:r>
     </w:p>
     <w:p>
+      <w:pPr>
+        <w:pStyle w:val="Ttulo2"/>
+      </w:pPr>
       <w:r>
         <w:t xml:space="preserve">3.1 </w:t>
       </w:r>
@@ -235,6 +345,9 @@
       <w:proofErr w:type="spellEnd"/>
     </w:p>
     <w:p>
+      <w:pPr>
+        <w:pStyle w:val="Ttulo3"/>
+      </w:pPr>
       <w:r>
         <w:t>3.</w:t>
       </w:r>
@@ -249,9 +362,121 @@
         <w:t>login</w:t>
       </w:r>
       <w:proofErr w:type="spellEnd"/>
-    </w:p>
-    <w:p>
-      <w:r>
+      <w:r>
+        <w:t xml:space="preserve"> y creación de cuenta</w:t>
+      </w:r>
+    </w:p>
+    <w:p>
+      <w:r>
+        <w:drawing>
+          <wp:inline distT="0" distB="0" distL="0" distR="0" wp14:anchorId="3392A9E4" wp14:editId="2FEF4261">
+            <wp:extent cx="5400040" cy="3869690"/>
+            <wp:effectExtent l="0" t="0" r="0" b="0"/>
+            <wp:docPr id="118368950" name="Imagen 2"/>
+            <wp:cNvGraphicFramePr>
+              <a:graphicFrameLocks xmlns:a="http://schemas.openxmlformats.org/drawingml/2006/main" noChangeAspect="1"/>
+            </wp:cNvGraphicFramePr>
+            <a:graphic xmlns:a="http://schemas.openxmlformats.org/drawingml/2006/main">
+              <a:graphicData uri="http://schemas.openxmlformats.org/drawingml/2006/picture">
+                <pic:pic xmlns:pic="http://schemas.openxmlformats.org/drawingml/2006/picture">
+                  <pic:nvPicPr>
+                    <pic:cNvPr id="0" name="Picture 6"/>
+                    <pic:cNvPicPr>
+                      <a:picLocks noChangeAspect="1" noChangeArrowheads="1"/>
+                    </pic:cNvPicPr>
+                  </pic:nvPicPr>
+                  <pic:blipFill>
+                    <a:blip r:embed="rId6">
+                      <a:extLst>
+                        <a:ext uri="{28A0092B-C50C-407E-A947-70E740481C1C}">
+                          <a14:useLocalDpi xmlns:a14="http://schemas.microsoft.com/office/drawing/2010/main" val="0"/>
+                        </a:ext>
+                      </a:extLst>
+                    </a:blip>
+                    <a:srcRect/>
+                    <a:stretch>
+                      <a:fillRect/>
+                    </a:stretch>
+                  </pic:blipFill>
+                  <pic:spPr bwMode="auto">
+                    <a:xfrm>
+                      <a:off x="0" y="0"/>
+                      <a:ext cx="5400040" cy="3869690"/>
+                    </a:xfrm>
+                    <a:prstGeom prst="rect">
+                      <a:avLst/>
+                    </a:prstGeom>
+                    <a:noFill/>
+                    <a:ln>
+                      <a:noFill/>
+                    </a:ln>
+                  </pic:spPr>
+                </pic:pic>
+              </a:graphicData>
+            </a:graphic>
+          </wp:inline>
+        </w:drawing>
+      </w:r>
+    </w:p>
+    <w:p>
+      <w:r>
+        <w:drawing>
+          <wp:inline distT="0" distB="0" distL="0" distR="0" wp14:anchorId="6F539CB1" wp14:editId="521BABD7">
+            <wp:extent cx="5400040" cy="3208655"/>
+            <wp:effectExtent l="0" t="0" r="0" b="0"/>
+            <wp:docPr id="184865353" name="Imagen 4"/>
+            <wp:cNvGraphicFramePr>
+              <a:graphicFrameLocks xmlns:a="http://schemas.openxmlformats.org/drawingml/2006/main" noChangeAspect="1"/>
+            </wp:cNvGraphicFramePr>
+            <a:graphic xmlns:a="http://schemas.openxmlformats.org/drawingml/2006/main">
+              <a:graphicData uri="http://schemas.openxmlformats.org/drawingml/2006/picture">
+                <pic:pic xmlns:pic="http://schemas.openxmlformats.org/drawingml/2006/picture">
+                  <pic:nvPicPr>
+                    <pic:cNvPr id="0" name="Picture 13"/>
+                    <pic:cNvPicPr>
+                      <a:picLocks noChangeAspect="1" noChangeArrowheads="1"/>
+                    </pic:cNvPicPr>
+                  </pic:nvPicPr>
+                  <pic:blipFill>
+                    <a:blip r:embed="rId7">
+                      <a:extLst>
+                        <a:ext uri="{28A0092B-C50C-407E-A947-70E740481C1C}">
+                          <a14:useLocalDpi xmlns:a14="http://schemas.microsoft.com/office/drawing/2010/main" val="0"/>
+                        </a:ext>
+                      </a:extLst>
+                    </a:blip>
+                    <a:srcRect/>
+                    <a:stretch>
+                      <a:fillRect/>
+                    </a:stretch>
+                  </pic:blipFill>
+                  <pic:spPr bwMode="auto">
+                    <a:xfrm>
+                      <a:off x="0" y="0"/>
+                      <a:ext cx="5400040" cy="3208655"/>
+                    </a:xfrm>
+                    <a:prstGeom prst="rect">
+                      <a:avLst/>
+                    </a:prstGeom>
+                    <a:noFill/>
+                    <a:ln>
+                      <a:noFill/>
+                    </a:ln>
+                  </pic:spPr>
+                </pic:pic>
+              </a:graphicData>
+            </a:graphic>
+          </wp:inline>
+        </w:drawing>
+      </w:r>
+    </w:p>
+    <w:p/>
+    <w:p>
+      <w:pPr>
+        <w:pStyle w:val="Ttulo3"/>
+      </w:pPr>
+      <w:r>
+        <w:lastRenderedPageBreak/>
         <w:t>3</w:t>
       </w:r>
       <w:r>
@@ -263,6 +488,63 @@
     </w:p>
     <w:p>
       <w:r>
+        <w:drawing>
+          <wp:inline distT="0" distB="0" distL="0" distR="0" wp14:anchorId="616787DD" wp14:editId="359AEF2F">
+            <wp:extent cx="5400040" cy="4505325"/>
+            <wp:effectExtent l="0" t="0" r="0" b="9525"/>
+            <wp:docPr id="398226018" name="Imagen 6"/>
+            <wp:cNvGraphicFramePr>
+              <a:graphicFrameLocks xmlns:a="http://schemas.openxmlformats.org/drawingml/2006/main" noChangeAspect="1"/>
+            </wp:cNvGraphicFramePr>
+            <a:graphic xmlns:a="http://schemas.openxmlformats.org/drawingml/2006/main">
+              <a:graphicData uri="http://schemas.openxmlformats.org/drawingml/2006/picture">
+                <pic:pic xmlns:pic="http://schemas.openxmlformats.org/drawingml/2006/picture">
+                  <pic:nvPicPr>
+                    <pic:cNvPr id="0" name="Picture 20"/>
+                    <pic:cNvPicPr>
+                      <a:picLocks noChangeAspect="1" noChangeArrowheads="1"/>
+                    </pic:cNvPicPr>
+                  </pic:nvPicPr>
+                  <pic:blipFill>
+                    <a:blip r:embed="rId8">
+                      <a:extLst>
+                        <a:ext uri="{28A0092B-C50C-407E-A947-70E740481C1C}">
+                          <a14:useLocalDpi xmlns:a14="http://schemas.microsoft.com/office/drawing/2010/main" val="0"/>
+                        </a:ext>
+                      </a:extLst>
+                    </a:blip>
+                    <a:srcRect/>
+                    <a:stretch>
+                      <a:fillRect/>
+                    </a:stretch>
+                  </pic:blipFill>
+                  <pic:spPr bwMode="auto">
+                    <a:xfrm>
+                      <a:off x="0" y="0"/>
+                      <a:ext cx="5400040" cy="4505325"/>
+                    </a:xfrm>
+                    <a:prstGeom prst="rect">
+                      <a:avLst/>
+                    </a:prstGeom>
+                    <a:noFill/>
+                    <a:ln>
+                      <a:noFill/>
+                    </a:ln>
+                  </pic:spPr>
+                </pic:pic>
+              </a:graphicData>
+            </a:graphic>
+          </wp:inline>
+        </w:drawing>
+      </w:r>
+    </w:p>
+    <w:p/>
+    <w:p>
+      <w:pPr>
+        <w:pStyle w:val="Ttulo3"/>
+      </w:pPr>
+      <w:r>
+        <w:lastRenderedPageBreak/>
         <w:t>3.</w:t>
       </w:r>
       <w:r>
@@ -274,6 +556,63 @@
     </w:p>
     <w:p>
       <w:r>
+        <w:drawing>
+          <wp:inline distT="0" distB="0" distL="0" distR="0" wp14:anchorId="17F20BD1" wp14:editId="41B9ADDE">
+            <wp:extent cx="5400040" cy="3860165"/>
+            <wp:effectExtent l="0" t="0" r="0" b="6985"/>
+            <wp:docPr id="336269452" name="Imagen 8"/>
+            <wp:cNvGraphicFramePr>
+              <a:graphicFrameLocks xmlns:a="http://schemas.openxmlformats.org/drawingml/2006/main" noChangeAspect="1"/>
+            </wp:cNvGraphicFramePr>
+            <a:graphic xmlns:a="http://schemas.openxmlformats.org/drawingml/2006/main">
+              <a:graphicData uri="http://schemas.openxmlformats.org/drawingml/2006/picture">
+                <pic:pic xmlns:pic="http://schemas.openxmlformats.org/drawingml/2006/picture">
+                  <pic:nvPicPr>
+                    <pic:cNvPr id="0" name="Picture 27"/>
+                    <pic:cNvPicPr>
+                      <a:picLocks noChangeAspect="1" noChangeArrowheads="1"/>
+                    </pic:cNvPicPr>
+                  </pic:nvPicPr>
+                  <pic:blipFill>
+                    <a:blip r:embed="rId9">
+                      <a:extLst>
+                        <a:ext uri="{28A0092B-C50C-407E-A947-70E740481C1C}">
+                          <a14:useLocalDpi xmlns:a14="http://schemas.microsoft.com/office/drawing/2010/main" val="0"/>
+                        </a:ext>
+                      </a:extLst>
+                    </a:blip>
+                    <a:srcRect/>
+                    <a:stretch>
+                      <a:fillRect/>
+                    </a:stretch>
+                  </pic:blipFill>
+                  <pic:spPr bwMode="auto">
+                    <a:xfrm>
+                      <a:off x="0" y="0"/>
+                      <a:ext cx="5400040" cy="3860165"/>
+                    </a:xfrm>
+                    <a:prstGeom prst="rect">
+                      <a:avLst/>
+                    </a:prstGeom>
+                    <a:noFill/>
+                    <a:ln>
+                      <a:noFill/>
+                    </a:ln>
+                  </pic:spPr>
+                </pic:pic>
+              </a:graphicData>
+            </a:graphic>
+          </wp:inline>
+        </w:drawing>
+      </w:r>
+    </w:p>
+    <w:p/>
+    <w:p>
+      <w:pPr>
+        <w:pStyle w:val="Ttulo3"/>
+      </w:pPr>
+      <w:r>
+        <w:lastRenderedPageBreak/>
         <w:t>3.</w:t>
       </w:r>
       <w:r>
@@ -286,8 +625,63 @@
         <w:t>Pagina de visualizador de citas programadas</w:t>
       </w:r>
     </w:p>
-    <w:p/>
-    <w:p>
+    <w:p>
+      <w:r>
+        <w:drawing>
+          <wp:inline distT="0" distB="0" distL="0" distR="0" wp14:anchorId="1458187F" wp14:editId="5F0E128D">
+            <wp:extent cx="5400040" cy="4505325"/>
+            <wp:effectExtent l="0" t="0" r="0" b="9525"/>
+            <wp:docPr id="1685724100" name="Imagen 10"/>
+            <wp:cNvGraphicFramePr>
+              <a:graphicFrameLocks xmlns:a="http://schemas.openxmlformats.org/drawingml/2006/main" noChangeAspect="1"/>
+            </wp:cNvGraphicFramePr>
+            <a:graphic xmlns:a="http://schemas.openxmlformats.org/drawingml/2006/main">
+              <a:graphicData uri="http://schemas.openxmlformats.org/drawingml/2006/picture">
+                <pic:pic xmlns:pic="http://schemas.openxmlformats.org/drawingml/2006/picture">
+                  <pic:nvPicPr>
+                    <pic:cNvPr id="0" name="Picture 34"/>
+                    <pic:cNvPicPr>
+                      <a:picLocks noChangeAspect="1" noChangeArrowheads="1"/>
+                    </pic:cNvPicPr>
+                  </pic:nvPicPr>
+                  <pic:blipFill>
+                    <a:blip r:embed="rId8">
+                      <a:extLst>
+                        <a:ext uri="{28A0092B-C50C-407E-A947-70E740481C1C}">
+                          <a14:useLocalDpi xmlns:a14="http://schemas.microsoft.com/office/drawing/2010/main" val="0"/>
+                        </a:ext>
+                      </a:extLst>
+                    </a:blip>
+                    <a:srcRect/>
+                    <a:stretch>
+                      <a:fillRect/>
+                    </a:stretch>
+                  </pic:blipFill>
+                  <pic:spPr bwMode="auto">
+                    <a:xfrm>
+                      <a:off x="0" y="0"/>
+                      <a:ext cx="5400040" cy="4505325"/>
+                    </a:xfrm>
+                    <a:prstGeom prst="rect">
+                      <a:avLst/>
+                    </a:prstGeom>
+                    <a:noFill/>
+                    <a:ln>
+                      <a:noFill/>
+                    </a:ln>
+                  </pic:spPr>
+                </pic:pic>
+              </a:graphicData>
+            </a:graphic>
+          </wp:inline>
+        </w:drawing>
+      </w:r>
+    </w:p>
+    <w:p/>
+    <w:p>
+      <w:pPr>
+        <w:pStyle w:val="Ttulo2"/>
+      </w:pPr>
       <w:r>
         <w:t>3.2 Estructura de navegación</w:t>
       </w:r>
@@ -297,8 +691,16 @@
         <w:t>La estructura de navegación de esta página es múltiple, ya que desde una vez que estés con la sesión iniciada, puedes acceder a todas las demás que le pertenezcan al usuario</w:t>
       </w:r>
     </w:p>
-    <w:p/>
-    <w:p>
+    <w:p>
+      <w:r>
+        <w:br w:type="page"/>
+      </w:r>
+    </w:p>
+    <w:p/>
+    <w:p>
+      <w:pPr>
+        <w:pStyle w:val="Ttulo1"/>
+      </w:pPr>
       <w:r>
         <w:t>4. Tipografías</w:t>
       </w:r>
@@ -323,29 +725,29 @@
     </w:p>
     <w:p>
       <w:r>
-        <w:t>Los colores usados para los títulos serán:</w:t>
-      </w:r>
-      <w:r>
-        <w:t xml:space="preserve"> #</w:t>
+        <w:t>Los colores usados para los títulos serán: #</w:t>
       </w:r>
       <w:r>
         <w:t>fb8322</w:t>
       </w:r>
       <w:r>
-        <w:t xml:space="preserve"> y negro para el resto de textos que tiene la página</w:t>
-      </w:r>
-    </w:p>
-    <w:p>
-      <w:r>
-        <w:br w:type="page"/>
-      </w:r>
-    </w:p>
-    <w:p>
-      <w:r>
-        <w:lastRenderedPageBreak/>
+        <w:t xml:space="preserve"> y negro para el resto de textos que tiene la págin</w:t>
+      </w:r>
+      <w:r>
+        <w:t>a</w:t>
+      </w:r>
+    </w:p>
+    <w:p>
+      <w:r>
+        <w:rPr>
+          <w:rStyle w:val="Ttulo1Car"/>
+        </w:rPr>
         <w:t>5.</w:t>
       </w:r>
       <w:r>
+        <w:rPr>
+          <w:rStyle w:val="Ttulo1Car"/>
+        </w:rPr>
         <w:t xml:space="preserve"> Paleta de colores</w:t>
       </w:r>
       <w:r>
@@ -355,6 +757,9 @@
         <w:br/>
       </w:r>
       <w:r>
+        <w:rPr>
+          <w:noProof/>
+        </w:rPr>
         <w:drawing>
           <wp:inline distT="0" distB="0" distL="0" distR="0" wp14:anchorId="6CAABD7C" wp14:editId="255D4ED4">
             <wp:extent cx="5400040" cy="1381125"/>
@@ -371,7 +776,7 @@
                     <pic:cNvPicPr/>
                   </pic:nvPicPr>
                   <pic:blipFill>
-                    <a:blip r:embed="rId6"/>
+                    <a:blip r:embed="rId10"/>
                     <a:stretch>
                       <a:fillRect/>
                     </a:stretch>
@@ -433,11 +838,9 @@
       <w:r>
         <w:t xml:space="preserve">Naranja, para los colores de fondo del menú, y para </w:t>
       </w:r>
-      <w:proofErr w:type="gramStart"/>
-      <w:r>
-        <w:t>el  logo</w:t>
-      </w:r>
-      <w:proofErr w:type="gramEnd"/>
+      <w:r>
+        <w:t>el logo</w:t>
+      </w:r>
       <w:r>
         <w:t xml:space="preserve"> principal de la página</w:t>
       </w:r>
@@ -459,11 +862,13 @@
     </w:p>
     <w:p/>
     <w:p>
+      <w:pPr>
+        <w:pStyle w:val="Ttulo1"/>
+      </w:pPr>
       <w:r>
         <w:t>6. Imágenes</w:t>
       </w:r>
     </w:p>
-    <w:p/>
     <w:p>
       <w:r>
         <w:t xml:space="preserve">Las principales imágenes que se usan en esta página web son, las del logo, que tienen licencia de creative </w:t>
@@ -478,6 +883,9 @@
       </w:r>
     </w:p>
     <w:p>
+      <w:pPr>
+        <w:pStyle w:val="Ttulo1"/>
+      </w:pPr>
       <w:r>
         <w:t>7.Iconografía</w:t>
       </w:r>
@@ -496,7 +904,7 @@
       </w:r>
       <w:proofErr w:type="spellStart"/>
       <w:r>
-        <w:t>whatsap</w:t>
+        <w:t>whatsapp</w:t>
       </w:r>
       <w:proofErr w:type="spellEnd"/>
       <w:r>
@@ -504,7 +912,11 @@
       </w:r>
     </w:p>
     <w:p>
-      <w:r>
+      <w:pPr>
+        <w:pStyle w:val="Ttulo1"/>
+      </w:pPr>
+      <w:r>
+        <w:lastRenderedPageBreak/>
         <w:t>8.Propiedad Intelectual</w:t>
       </w:r>
     </w:p>
@@ -547,32 +959,27 @@
       </w:r>
     </w:p>
     <w:p>
-      <w:r>
-        <w:t xml:space="preserve">La propiedad intelectual de la guía de estilos </w:t>
-      </w:r>
-      <w:proofErr w:type="spellStart"/>
-      <w:proofErr w:type="gramStart"/>
-      <w:r>
-        <w:t>es:Copyright</w:t>
-      </w:r>
-      <w:proofErr w:type="spellEnd"/>
-      <w:proofErr w:type="gramEnd"/>
-      <w:r>
-        <w:t>, con todos los derechos</w:t>
-      </w:r>
-    </w:p>
-    <w:p>
-      <w:pPr>
-        <w:jc w:val="right"/>
+      <w:pPr>
         <w:rPr>
           <w:u w:val="single"/>
         </w:rPr>
       </w:pPr>
       <w:r>
+        <w:t>La propiedad intelectual de la guía de estilos es:</w:t>
+      </w:r>
+      <w:r>
+        <w:t xml:space="preserve"> </w:t>
+      </w:r>
+      <w:r>
+        <w:t>Copyright, con todos los derechos</w:t>
+      </w:r>
+      <w:r>
+        <w:t xml:space="preserve"> </w:t>
+      </w:r>
+      <w:r>
         <w:t>reservados.</w:t>
       </w:r>
     </w:p>
-    <w:p/>
     <w:p/>
     <w:sectPr>
       <w:pgSz w:w="11906" w:h="16838"/>
@@ -1249,7 +1656,6 @@
     <w:next w:val="Normal"/>
     <w:link w:val="Ttulo2Car"/>
     <w:uiPriority w:val="9"/>
-    <w:semiHidden/>
     <w:unhideWhenUsed/>
     <w:qFormat/>
     <w:rsid w:val="00E76997"/>
@@ -1272,7 +1678,6 @@
     <w:next w:val="Normal"/>
     <w:link w:val="Ttulo3Car"/>
     <w:uiPriority w:val="9"/>
-    <w:semiHidden/>
     <w:unhideWhenUsed/>
     <w:qFormat/>
     <w:rsid w:val="00E76997"/>
@@ -1465,7 +1870,6 @@
     <w:basedOn w:val="Fuentedeprrafopredeter"/>
     <w:link w:val="Ttulo2"/>
     <w:uiPriority w:val="9"/>
-    <w:semiHidden/>
     <w:rsid w:val="00E76997"/>
     <w:rPr>
       <w:rFonts w:asciiTheme="majorHAnsi" w:eastAsiaTheme="majorEastAsia" w:hAnsiTheme="majorHAnsi" w:cstheme="majorBidi"/>
@@ -1479,7 +1883,6 @@
     <w:basedOn w:val="Fuentedeprrafopredeter"/>
     <w:link w:val="Ttulo3"/>
     <w:uiPriority w:val="9"/>
-    <w:semiHidden/>
     <w:rsid w:val="00E76997"/>
     <w:rPr>
       <w:rFonts w:eastAsiaTheme="majorEastAsia" w:cstheme="majorBidi"/>

</xml_diff>

<commit_message>
subida cosas necesarias para la entrega del 20/04/2025
</commit_message>
<xml_diff>
--- a/GuiaEstilosNicolásGarcíaMoreira.docx
+++ b/GuiaEstilosNicolásGarcíaMoreira.docx
@@ -41,8 +41,13 @@
       </w:r>
       <w:proofErr w:type="spellEnd"/>
       <w:r>
-        <w:t xml:space="preserve"> Hub</w:t>
-      </w:r>
+        <w:t xml:space="preserve"> </w:t>
+      </w:r>
+      <w:proofErr w:type="spellStart"/>
+      <w:r>
+        <w:t>Hub</w:t>
+      </w:r>
+      <w:proofErr w:type="spellEnd"/>
     </w:p>
     <w:p/>
     <w:p/>
@@ -117,62 +122,116 @@
     </w:p>
     <w:p>
       <w:pPr>
-        <w:pStyle w:val="Prrafodelista"/>
-        <w:ind w:left="360"/>
-      </w:pPr>
-      <w:r>
-        <w:t xml:space="preserve">Página web diseñada cuidadosamente para priorizar la facilidad de uso al usuario, asegurando que cada elemento de la navegación y contenido sea accesible y sencillo de comprender. El objetivo principal es proporcionar al usuario una experiencia intuitiva, donde pueda interactuar sin mayor complicación y de manera </w:t>
-      </w:r>
-      <w:proofErr w:type="spellStart"/>
-      <w:r>
-        <w:t>fluída</w:t>
-      </w:r>
-      <w:proofErr w:type="spellEnd"/>
+        <w:ind w:left="708"/>
+      </w:pPr>
+      <w:r>
+        <w:t xml:space="preserve">Un sitio </w:t>
+      </w:r>
+      <w:proofErr w:type="spellStart"/>
+      <w:r>
+        <w:t>web</w:t>
+      </w:r>
+      <w:proofErr w:type="spellEnd"/>
+      <w:r>
+        <w:t xml:space="preserve"> coidadosamente deseñado para </w:t>
+      </w:r>
+      <w:proofErr w:type="spellStart"/>
+      <w:r>
+        <w:t>priorizar</w:t>
+      </w:r>
+      <w:proofErr w:type="spellEnd"/>
+      <w:r>
+        <w:t xml:space="preserve"> a facilidade de uso, garantindo que todos os elementos de navegación e contido sexan accesibles e fáciles de entender. O obxectivo principal é proporcionar ao usuario unha experiencia intuitiva, onde poida </w:t>
+      </w:r>
+      <w:proofErr w:type="spellStart"/>
+      <w:r>
+        <w:t>interactuar</w:t>
+      </w:r>
+      <w:proofErr w:type="spellEnd"/>
+      <w:r>
+        <w:t xml:space="preserve"> sen maiores complicacións e dun xeito fluído.</w:t>
+      </w:r>
     </w:p>
     <w:p/>
+    <w:p>
+      <w:pPr>
+        <w:pStyle w:val="Ttulo3"/>
+      </w:pPr>
+      <w:r>
+        <w:t>1.1.2Objetivos</w:t>
+      </w:r>
+    </w:p>
+    <w:p>
+      <w:pPr>
+        <w:ind w:left="708"/>
+      </w:pPr>
+      <w:r>
+        <w:t>O obxectivo principal desta aplicación é proporcionar tanto aos talleres como aos clientes un xeito sinxelo de xestionar facturas e citas, incluíndo o envío a teléfonos móbiles, para que os usuarios non teñan que saír de casa para realizar estas tarefas.</w:t>
+      </w:r>
+    </w:p>
     <w:p/>
     <w:p>
       <w:pPr>
-        <w:pStyle w:val="Ttulo3"/>
-      </w:pPr>
-      <w:r>
-        <w:t>1.1.2Objetivos</w:t>
-      </w:r>
-    </w:p>
-    <w:p>
-      <w:pPr>
-        <w:ind w:left="705"/>
-      </w:pPr>
-      <w:r>
-        <w:t>El principal objetivo de esta aplicación es brindar tanto a los talleres, como a los clientes una forma sencilla de gestionar tanto las facturas, como las citas, sin olvidarse del envío de las mismas al teléfono móvil, para que el usuario no tenga que salir de casa para realizar estas gestiones.</w:t>
-      </w:r>
-    </w:p>
-    <w:p/>
-    <w:p/>
-    <w:p>
-      <w:pPr>
         <w:pStyle w:val="Ttulo2"/>
       </w:pPr>
       <w:r>
-        <w:t>1.2Usuarios tipo de la página</w:t>
-      </w:r>
-    </w:p>
-    <w:p>
-      <w:r>
-        <w:t>El usuario tipo de esta aplicación son tanto los usuarios que noten en falta una aplicación para la gestión de las facturas, como para los talleres que noten una usencia tanto de falta de organización, o ausencia de programa para la gestión de las facturas.</w:t>
-      </w:r>
-    </w:p>
-    <w:p>
-      <w:r>
-        <w:t xml:space="preserve">Desde este programa lo podrán gestionar de forma centralizada, sencilla y eficiente, ya que esta plataforma </w:t>
-      </w:r>
-      <w:proofErr w:type="spellStart"/>
-      <w:r>
-        <w:t>esta</w:t>
-      </w:r>
-      <w:proofErr w:type="spellEnd"/>
-      <w:r>
-        <w:t xml:space="preserve"> hecha para las personas que valoran su tiempo y necesitan una solución practica para el problema que tienen.</w:t>
+        <w:t xml:space="preserve">1.2Usuarios tipo de la </w:t>
+      </w:r>
+      <w:proofErr w:type="spellStart"/>
+      <w:r>
+        <w:t>página</w:t>
+      </w:r>
+      <w:proofErr w:type="spellEnd"/>
+    </w:p>
+    <w:p>
+      <w:pPr>
+        <w:pStyle w:val="Ttulo1"/>
+        <w:ind w:left="708"/>
+        <w:rPr>
+          <w:rFonts w:asciiTheme="minorHAnsi" w:eastAsiaTheme="minorHAnsi" w:hAnsiTheme="minorHAnsi" w:cstheme="minorBidi"/>
+          <w:color w:val="auto"/>
+          <w:sz w:val="22"/>
+          <w:szCs w:val="22"/>
+        </w:rPr>
+      </w:pPr>
+      <w:r>
+        <w:rPr>
+          <w:rFonts w:asciiTheme="minorHAnsi" w:eastAsiaTheme="minorHAnsi" w:hAnsiTheme="minorHAnsi" w:cstheme="minorBidi"/>
+          <w:color w:val="auto"/>
+          <w:sz w:val="22"/>
+          <w:szCs w:val="22"/>
+        </w:rPr>
+        <w:t>O usuario típico desta aplicación é tanto aqueles que notan a falta dunha aplicación de xestión de facturas, como aqueles obradoiros que notan falta de organización ou carencia de software de xestión de facturas.</w:t>
+      </w:r>
+    </w:p>
+    <w:p>
+      <w:pPr>
+        <w:pStyle w:val="Ttulo1"/>
+        <w:ind w:left="708"/>
+        <w:rPr>
+          <w:rFonts w:asciiTheme="minorHAnsi" w:eastAsiaTheme="minorHAnsi" w:hAnsiTheme="minorHAnsi" w:cstheme="minorBidi"/>
+          <w:color w:val="auto"/>
+          <w:sz w:val="22"/>
+          <w:szCs w:val="22"/>
+        </w:rPr>
+      </w:pPr>
+      <w:r>
+        <w:rPr>
+          <w:rFonts w:asciiTheme="minorHAnsi" w:eastAsiaTheme="minorHAnsi" w:hAnsiTheme="minorHAnsi" w:cstheme="minorBidi"/>
+          <w:color w:val="auto"/>
+          <w:sz w:val="22"/>
+          <w:szCs w:val="22"/>
+        </w:rPr>
+        <w:t>Con este programa, podes xestionar o teu tempo de forma centralizada, sinxela e eficiente, xa que esta plataforma está deseñada para persoas que valoran o seu tempo e necesitan unha solución práctica ao seu problema.</w:t>
+      </w:r>
+      <w:r>
+        <w:rPr>
+          <w:rFonts w:asciiTheme="minorHAnsi" w:eastAsiaTheme="minorHAnsi" w:hAnsiTheme="minorHAnsi" w:cstheme="minorBidi"/>
+          <w:color w:val="auto"/>
+          <w:sz w:val="22"/>
+          <w:szCs w:val="22"/>
+        </w:rPr>
+        <w:br/>
       </w:r>
     </w:p>
     <w:p>
@@ -191,9 +250,6 @@
     </w:p>
     <w:p>
       <w:r>
-        <w:rPr>
-          <w:noProof/>
-        </w:rPr>
         <w:drawing>
           <wp:inline distT="0" distB="0" distL="0" distR="0" wp14:anchorId="3EE41A0D" wp14:editId="6E5027AC">
             <wp:extent cx="5399048" cy="2210567"/>
@@ -248,122 +304,248 @@
       </w:r>
     </w:p>
     <w:p>
-      <w:r>
-        <w:t xml:space="preserve">El logo está compuesto de 2 letras, la A y la C, que son las 2 principales letras de la aplicación, </w:t>
-      </w:r>
-    </w:p>
-    <w:p>
-      <w:r>
-        <w:t xml:space="preserve">Los tamaños del logo que se van a poder usar para la página son de 100 </w:t>
-      </w:r>
-      <w:proofErr w:type="spellStart"/>
-      <w:r>
+      <w:pPr>
+        <w:pStyle w:val="Ttulo3"/>
+        <w:rPr>
+          <w:rFonts w:eastAsiaTheme="minorHAnsi" w:cstheme="minorBidi"/>
+          <w:color w:val="auto"/>
+          <w:sz w:val="22"/>
+          <w:szCs w:val="22"/>
+        </w:rPr>
+      </w:pPr>
+      <w:r>
+        <w:rPr>
+          <w:rFonts w:eastAsiaTheme="minorHAnsi" w:cstheme="minorBidi"/>
+          <w:color w:val="auto"/>
+          <w:sz w:val="22"/>
+          <w:szCs w:val="22"/>
+        </w:rPr>
+        <w:t>O logotipo está formado por 2 letras, A e C, que son as 2 letras principais</w:t>
+      </w:r>
+      <w:r>
+        <w:rPr>
+          <w:rFonts w:eastAsiaTheme="minorHAnsi" w:cstheme="minorBidi"/>
+          <w:color w:val="auto"/>
+          <w:sz w:val="22"/>
+          <w:szCs w:val="22"/>
+        </w:rPr>
+        <w:t xml:space="preserve"> do nome </w:t>
+      </w:r>
+      <w:r>
+        <w:rPr>
+          <w:rFonts w:eastAsiaTheme="minorHAnsi" w:cstheme="minorBidi"/>
+          <w:color w:val="auto"/>
+          <w:sz w:val="22"/>
+          <w:szCs w:val="22"/>
+        </w:rPr>
+        <w:t xml:space="preserve"> da aplicación</w:t>
+      </w:r>
+      <w:r>
+        <w:rPr>
+          <w:rFonts w:eastAsiaTheme="minorHAnsi" w:cstheme="minorBidi"/>
+          <w:color w:val="auto"/>
+          <w:sz w:val="22"/>
+          <w:szCs w:val="22"/>
+        </w:rPr>
+        <w:t>.</w:t>
+      </w:r>
+    </w:p>
+    <w:p>
+      <w:pPr>
+        <w:pStyle w:val="Ttulo3"/>
+        <w:rPr>
+          <w:rFonts w:eastAsiaTheme="minorHAnsi" w:cstheme="minorBidi"/>
+          <w:color w:val="auto"/>
+          <w:sz w:val="22"/>
+          <w:szCs w:val="22"/>
+        </w:rPr>
+      </w:pPr>
+      <w:r>
+        <w:rPr>
+          <w:rFonts w:eastAsiaTheme="minorHAnsi" w:cstheme="minorBidi"/>
+          <w:color w:val="auto"/>
+          <w:sz w:val="22"/>
+          <w:szCs w:val="22"/>
+        </w:rPr>
+        <w:t xml:space="preserve">Os tamaños do logotipo que se poden usar para a páxina son 100 </w:t>
+      </w:r>
+      <w:proofErr w:type="spellStart"/>
+      <w:r>
+        <w:rPr>
+          <w:rFonts w:eastAsiaTheme="minorHAnsi" w:cstheme="minorBidi"/>
+          <w:color w:val="auto"/>
+          <w:sz w:val="22"/>
+          <w:szCs w:val="22"/>
+        </w:rPr>
         <w:t>px</w:t>
       </w:r>
       <w:proofErr w:type="spellEnd"/>
       <w:r>
+        <w:rPr>
+          <w:rFonts w:eastAsiaTheme="minorHAnsi" w:cstheme="minorBidi"/>
+          <w:color w:val="auto"/>
+          <w:sz w:val="22"/>
+          <w:szCs w:val="22"/>
+        </w:rPr>
         <w:t xml:space="preserve"> x 100 </w:t>
       </w:r>
       <w:proofErr w:type="spellStart"/>
       <w:r>
+        <w:rPr>
+          <w:rFonts w:eastAsiaTheme="minorHAnsi" w:cstheme="minorBidi"/>
+          <w:color w:val="auto"/>
+          <w:sz w:val="22"/>
+          <w:szCs w:val="22"/>
+        </w:rPr>
         <w:t>px</w:t>
       </w:r>
       <w:proofErr w:type="spellEnd"/>
       <w:r>
-        <w:t xml:space="preserve"> y de</w:t>
-      </w:r>
-    </w:p>
-    <w:p>
-      <w:r>
+        <w:rPr>
+          <w:rFonts w:eastAsiaTheme="minorHAnsi" w:cstheme="minorBidi"/>
+          <w:color w:val="auto"/>
+          <w:sz w:val="22"/>
+          <w:szCs w:val="22"/>
+        </w:rPr>
+        <w:t xml:space="preserve"> e</w:t>
+      </w:r>
+    </w:p>
+    <w:p>
+      <w:pPr>
+        <w:pStyle w:val="Ttulo3"/>
+        <w:rPr>
+          <w:rFonts w:eastAsiaTheme="minorHAnsi" w:cstheme="minorBidi"/>
+          <w:color w:val="auto"/>
+          <w:sz w:val="22"/>
+          <w:szCs w:val="22"/>
+        </w:rPr>
+      </w:pPr>
+      <w:r>
+        <w:rPr>
+          <w:rFonts w:eastAsiaTheme="minorHAnsi" w:cstheme="minorBidi"/>
+          <w:color w:val="auto"/>
+          <w:sz w:val="22"/>
+          <w:szCs w:val="22"/>
+        </w:rPr>
         <w:t>50px x 50px</w:t>
       </w:r>
-    </w:p>
-    <w:p>
-      <w:r>
-        <w:t>Los colores que se utilizarán serán para el naranja: #</w:t>
-      </w:r>
-      <w:r>
-        <w:t>fb8322</w:t>
-      </w:r>
-      <w:r>
-        <w:t xml:space="preserve">, </w:t>
-      </w:r>
-      <w:r>
-        <w:t>para el</w:t>
-      </w:r>
-      <w:r>
-        <w:t xml:space="preserve"> azul:</w:t>
-      </w:r>
+      <w:r>
+        <w:rPr>
+          <w:rFonts w:eastAsiaTheme="minorHAnsi" w:cstheme="minorBidi"/>
+          <w:color w:val="auto"/>
+          <w:sz w:val="22"/>
+          <w:szCs w:val="22"/>
+        </w:rPr>
+        <w:t xml:space="preserve">, pódese variar a 25px x 25 </w:t>
+      </w:r>
+      <w:proofErr w:type="spellStart"/>
+      <w:r>
+        <w:rPr>
+          <w:rFonts w:eastAsiaTheme="minorHAnsi" w:cstheme="minorBidi"/>
+          <w:color w:val="auto"/>
+          <w:sz w:val="22"/>
+          <w:szCs w:val="22"/>
+        </w:rPr>
+        <w:t>px</w:t>
+      </w:r>
+      <w:proofErr w:type="spellEnd"/>
+      <w:r>
+        <w:rPr>
+          <w:rFonts w:eastAsiaTheme="minorHAnsi" w:cstheme="minorBidi"/>
+          <w:color w:val="auto"/>
+          <w:sz w:val="22"/>
+          <w:szCs w:val="22"/>
+        </w:rPr>
+        <w:t>, se e necesario, pero non se ve de todo correcto, por iso non e moi recomendable</w:t>
+      </w:r>
+    </w:p>
+    <w:p>
+      <w:pPr>
+        <w:pStyle w:val="Ttulo3"/>
+        <w:rPr>
+          <w:rFonts w:eastAsiaTheme="minorHAnsi" w:cstheme="minorBidi"/>
+          <w:color w:val="auto"/>
+          <w:sz w:val="22"/>
+          <w:szCs w:val="22"/>
+        </w:rPr>
+      </w:pPr>
+      <w:r>
+        <w:rPr>
+          <w:rFonts w:eastAsiaTheme="minorHAnsi" w:cstheme="minorBidi"/>
+          <w:color w:val="auto"/>
+          <w:sz w:val="22"/>
+          <w:szCs w:val="22"/>
+        </w:rPr>
+        <w:t>As cores que se empregarán serán para o laranxa: #fb8322, para o azul: #0485e0 e para o negro: #161718</w:t>
+      </w:r>
+    </w:p>
+    <w:p>
+      <w:r>
+        <w:br w:type="page"/>
+      </w:r>
+    </w:p>
+    <w:p>
+      <w:pPr>
+        <w:pStyle w:val="Ttulo3"/>
+      </w:pPr>
+      <w:r>
+        <w:lastRenderedPageBreak/>
+        <w:t xml:space="preserve">3.Maquetación de la </w:t>
+      </w:r>
+      <w:proofErr w:type="spellStart"/>
+      <w:r>
+        <w:t>web</w:t>
+      </w:r>
+      <w:proofErr w:type="spellEnd"/>
+    </w:p>
+    <w:p>
+      <w:pPr>
+        <w:pStyle w:val="Ttulo2"/>
+      </w:pPr>
+      <w:r>
+        <w:t xml:space="preserve">3.1 </w:t>
+      </w:r>
+      <w:proofErr w:type="spellStart"/>
+      <w:r>
+        <w:t>Wireframe</w:t>
+      </w:r>
+      <w:proofErr w:type="spellEnd"/>
+    </w:p>
+    <w:p>
+      <w:pPr>
+        <w:pStyle w:val="Ttulo3"/>
+      </w:pPr>
+      <w:r>
+        <w:t>3.</w:t>
+      </w:r>
+      <w:r>
+        <w:t>1.</w:t>
+      </w:r>
+      <w:r>
+        <w:t>1 Pá</w:t>
+      </w:r>
+      <w:r>
+        <w:t>x</w:t>
+      </w:r>
+      <w:r>
+        <w:t xml:space="preserve">ina de </w:t>
+      </w:r>
+      <w:proofErr w:type="spellStart"/>
+      <w:r>
+        <w:t>login</w:t>
+      </w:r>
+      <w:proofErr w:type="spellEnd"/>
       <w:r>
         <w:t xml:space="preserve"> </w:t>
       </w:r>
       <w:r>
-        <w:t>#</w:t>
-      </w:r>
-      <w:r>
-        <w:t>0485e0</w:t>
-      </w:r>
-      <w:r>
-        <w:t xml:space="preserve"> y </w:t>
-      </w:r>
-      <w:r>
-        <w:t>para el</w:t>
-      </w:r>
-      <w:r>
-        <w:t xml:space="preserve"> negro:</w:t>
-      </w:r>
-      <w:r>
-        <w:t xml:space="preserve"> </w:t>
-      </w:r>
-      <w:r>
-        <w:t>#</w:t>
-      </w:r>
-      <w:r>
-        <w:t>161718</w:t>
-      </w:r>
-    </w:p>
-    <w:p>
-      <w:pPr>
-        <w:pStyle w:val="Ttulo3"/>
-      </w:pPr>
-      <w:r>
-        <w:lastRenderedPageBreak/>
-        <w:t>3.Maquetación de la web</w:t>
-      </w:r>
-    </w:p>
-    <w:p>
-      <w:pPr>
-        <w:pStyle w:val="Ttulo2"/>
-      </w:pPr>
-      <w:r>
-        <w:t xml:space="preserve">3.1 </w:t>
-      </w:r>
-      <w:proofErr w:type="spellStart"/>
-      <w:r>
-        <w:t>Wireframe</w:t>
-      </w:r>
-      <w:proofErr w:type="spellEnd"/>
-    </w:p>
-    <w:p>
-      <w:pPr>
-        <w:pStyle w:val="Ttulo3"/>
-      </w:pPr>
-      <w:r>
-        <w:t>3.</w:t>
-      </w:r>
-      <w:r>
-        <w:t>1.</w:t>
-      </w:r>
-      <w:r>
-        <w:t xml:space="preserve">1 Página de </w:t>
-      </w:r>
-      <w:proofErr w:type="spellStart"/>
-      <w:r>
-        <w:t>login</w:t>
-      </w:r>
-      <w:proofErr w:type="spellEnd"/>
-      <w:r>
-        <w:t xml:space="preserve"> y creación de cuenta</w:t>
+        <w:t xml:space="preserve">e </w:t>
+      </w:r>
+      <w:r>
+        <w:t>creación de</w:t>
+      </w:r>
+      <w:r>
+        <w:t xml:space="preserve"> conta</w:t>
       </w:r>
     </w:p>
     <w:p>
@@ -483,7 +665,21 @@
         <w:t>.1</w:t>
       </w:r>
       <w:r>
-        <w:t>.2 Página de solicitud de citas</w:t>
+        <w:t>.2 Pá</w:t>
+      </w:r>
+      <w:r>
+        <w:t>x</w:t>
+      </w:r>
+      <w:r>
+        <w:t xml:space="preserve">ina de </w:t>
+      </w:r>
+      <w:proofErr w:type="spellStart"/>
+      <w:r>
+        <w:t>solicitud</w:t>
+      </w:r>
+      <w:proofErr w:type="spellEnd"/>
+      <w:r>
+        <w:t xml:space="preserve"> de citas</w:t>
       </w:r>
     </w:p>
     <w:p>
@@ -551,7 +747,15 @@
         <w:t>1.</w:t>
       </w:r>
       <w:r>
-        <w:t>3 Visualizador de facturas</w:t>
+        <w:t xml:space="preserve">3 </w:t>
+      </w:r>
+      <w:proofErr w:type="spellStart"/>
+      <w:r>
+        <w:t>Visualizador</w:t>
+      </w:r>
+      <w:proofErr w:type="spellEnd"/>
+      <w:r>
+        <w:t xml:space="preserve"> de facturas</w:t>
       </w:r>
     </w:p>
     <w:p>
@@ -622,7 +826,21 @@
         <w:t xml:space="preserve">4 </w:t>
       </w:r>
       <w:r>
-        <w:t>Pagina de visualizador de citas programadas</w:t>
+        <w:t>P</w:t>
+      </w:r>
+      <w:r>
+        <w:t>áx</w:t>
+      </w:r>
+      <w:r>
+        <w:t xml:space="preserve">ina de </w:t>
+      </w:r>
+      <w:proofErr w:type="spellStart"/>
+      <w:r>
+        <w:t>visualizador</w:t>
+      </w:r>
+      <w:proofErr w:type="spellEnd"/>
+      <w:r>
+        <w:t xml:space="preserve"> de citas programadas</w:t>
       </w:r>
     </w:p>
     <w:p>
@@ -683,15 +901,19 @@
         <w:pStyle w:val="Ttulo2"/>
       </w:pPr>
       <w:r>
-        <w:t>3.2 Estructura de navegación</w:t>
-      </w:r>
-    </w:p>
-    <w:p>
-      <w:r>
-        <w:t>La estructura de navegación de esta página es múltiple, ya que desde una vez que estés con la sesión iniciada, puedes acceder a todas las demás que le pertenezcan al usuario</w:t>
-      </w:r>
-    </w:p>
-    <w:p>
+        <w:t xml:space="preserve">3.2 </w:t>
+      </w:r>
+      <w:r>
+        <w:t>Estrutura</w:t>
+      </w:r>
+      <w:r>
+        <w:t xml:space="preserve"> de navegación</w:t>
+      </w:r>
+    </w:p>
+    <w:p>
+      <w:r>
+        <w:t>A estrutura de navegación desta páxina é múltiple, xa que unha vez iniciado sesión poderás acceder a todas as demais páxinas que pertencen ao usuario.</w:t>
+      </w:r>
       <w:r>
         <w:br w:type="page"/>
       </w:r>
@@ -707,34 +929,22 @@
     </w:p>
     <w:p>
       <w:r>
-        <w:t xml:space="preserve">Para los títulos, se usará la times new </w:t>
-      </w:r>
-      <w:proofErr w:type="spellStart"/>
-      <w:r>
-        <w:t>roman</w:t>
-      </w:r>
-      <w:proofErr w:type="spellEnd"/>
-      <w:r>
-        <w:t>, con un tamaño de 18px, con un margen por arriba y abajo para favorecer la lectura del usuario</w:t>
-      </w:r>
-    </w:p>
-    <w:p>
-      <w:r>
-        <w:t>Arial para el resto de la página, ya que es una letra que se suele considerar fácil de leer.</w:t>
-      </w:r>
-    </w:p>
-    <w:p>
-      <w:r>
-        <w:t>Los colores usados para los títulos serán: #</w:t>
-      </w:r>
-      <w:r>
-        <w:t>fb8322</w:t>
-      </w:r>
-      <w:r>
-        <w:t xml:space="preserve"> y negro para el resto de textos que tiene la págin</w:t>
-      </w:r>
-      <w:r>
-        <w:t>a</w:t>
+        <w:t>Para os títulos empregarase Times New Roman, cun tamaño de 18px, cunha marxe arriba e abaixo para facilitar a lectura do usuario.</w:t>
+      </w:r>
+    </w:p>
+    <w:p>
+      <w:proofErr w:type="spellStart"/>
+      <w:r>
+        <w:t>Arial</w:t>
+      </w:r>
+      <w:proofErr w:type="spellEnd"/>
+      <w:r>
+        <w:t xml:space="preserve"> para o resto da páxina, xa que é un tipo de letra que en xeral se considera fácil de ler.</w:t>
+      </w:r>
+    </w:p>
+    <w:p>
+      <w:r>
+        <w:t>As cores utilizadas para os títulos serán: #fb8322 e negro para o resto dos textos da páxina.</w:t>
       </w:r>
     </w:p>
     <w:p>
@@ -757,9 +967,6 @@
         <w:br/>
       </w:r>
       <w:r>
-        <w:rPr>
-          <w:noProof/>
-        </w:rPr>
         <w:drawing>
           <wp:inline distT="0" distB="0" distL="0" distR="0" wp14:anchorId="6CAABD7C" wp14:editId="255D4ED4">
             <wp:extent cx="5400040" cy="1381125"/>
@@ -800,8 +1007,12 @@
     <w:p>
       <w:r>
         <w:tab/>
+      </w:r>
+      <w:proofErr w:type="spellStart"/>
+      <w:r>
         <w:t>Naranja</w:t>
       </w:r>
+      <w:proofErr w:type="spellEnd"/>
       <w:r>
         <w:tab/>
       </w:r>
@@ -830,114 +1041,356 @@
       </w:r>
       <w:r>
         <w:tab/>
+      </w:r>
+      <w:proofErr w:type="spellStart"/>
+      <w:r>
         <w:t>Blanco</w:t>
       </w:r>
+      <w:proofErr w:type="spellEnd"/>
     </w:p>
     <w:p/>
     <w:p>
       <w:r>
-        <w:t xml:space="preserve">Naranja, para los colores de fondo del menú, y para </w:t>
-      </w:r>
-      <w:r>
-        <w:t>el logo</w:t>
-      </w:r>
-      <w:r>
-        <w:t xml:space="preserve"> principal de la página</w:t>
-      </w:r>
-    </w:p>
-    <w:p>
-      <w:r>
-        <w:t>Azul, para los elementos de títulos, y para detalles de la web</w:t>
-      </w:r>
-    </w:p>
-    <w:p>
-      <w:r>
-        <w:t>Negro, para los textos de la web</w:t>
-      </w:r>
-    </w:p>
-    <w:p>
-      <w:r>
-        <w:t>Blanco, para el color de fondo de la web</w:t>
-      </w:r>
-    </w:p>
-    <w:p/>
+        <w:t>Laranxa, para as cores de fondo do menú e para o logotipo principal da páxina</w:t>
+      </w:r>
+    </w:p>
+    <w:p>
+      <w:r>
+        <w:t xml:space="preserve">Azul, para os elementos do título e para os detalles da </w:t>
+      </w:r>
+      <w:proofErr w:type="spellStart"/>
+      <w:r>
+        <w:t>web</w:t>
+      </w:r>
+      <w:proofErr w:type="spellEnd"/>
+    </w:p>
+    <w:p>
+      <w:r>
+        <w:t xml:space="preserve">Negro, para textos </w:t>
+      </w:r>
+      <w:proofErr w:type="spellStart"/>
+      <w:r>
+        <w:t>web</w:t>
+      </w:r>
+      <w:proofErr w:type="spellEnd"/>
+    </w:p>
+    <w:p>
+      <w:r>
+        <w:t xml:space="preserve">Branco, para a cor de fondo do sitio </w:t>
+      </w:r>
+      <w:proofErr w:type="spellStart"/>
+      <w:r>
+        <w:t>web</w:t>
+      </w:r>
+      <w:proofErr w:type="spellEnd"/>
+    </w:p>
     <w:p>
       <w:pPr>
         <w:pStyle w:val="Ttulo1"/>
       </w:pPr>
       <w:r>
-        <w:t>6. Imágenes</w:t>
-      </w:r>
-    </w:p>
-    <w:p>
-      <w:r>
-        <w:t xml:space="preserve">Las principales imágenes que se usan en esta página web son, las del logo, que tienen licencia de creative </w:t>
-      </w:r>
-      <w:proofErr w:type="spellStart"/>
-      <w:r>
-        <w:t>commons</w:t>
-      </w:r>
-      <w:proofErr w:type="spellEnd"/>
-      <w:r>
-        <w:t>, no comercial: las imágenes pueden ser distribuidas, copiadas y exhibidas siempre que no tengan usos comerciales, en cuanto a imágenes, no se usan más imágenes en esta web</w:t>
-      </w:r>
+        <w:lastRenderedPageBreak/>
+        <w:t xml:space="preserve">6. </w:t>
+      </w:r>
+      <w:proofErr w:type="spellStart"/>
+      <w:r>
+        <w:t>Imágenes</w:t>
+      </w:r>
+      <w:proofErr w:type="spellEnd"/>
     </w:p>
     <w:p>
       <w:pPr>
         <w:pStyle w:val="Ttulo1"/>
       </w:pPr>
       <w:r>
+        <w:rPr>
+          <w:rFonts w:asciiTheme="minorHAnsi" w:eastAsiaTheme="minorHAnsi" w:hAnsiTheme="minorHAnsi" w:cstheme="minorBidi"/>
+          <w:color w:val="auto"/>
+          <w:sz w:val="22"/>
+          <w:szCs w:val="22"/>
+        </w:rPr>
+        <w:t xml:space="preserve">As principais imaxes utilizadas neste sitio </w:t>
+      </w:r>
+      <w:proofErr w:type="spellStart"/>
+      <w:r>
+        <w:rPr>
+          <w:rFonts w:asciiTheme="minorHAnsi" w:eastAsiaTheme="minorHAnsi" w:hAnsiTheme="minorHAnsi" w:cstheme="minorBidi"/>
+          <w:color w:val="auto"/>
+          <w:sz w:val="22"/>
+          <w:szCs w:val="22"/>
+        </w:rPr>
+        <w:t>web</w:t>
+      </w:r>
+      <w:proofErr w:type="spellEnd"/>
+      <w:r>
+        <w:rPr>
+          <w:rFonts w:asciiTheme="minorHAnsi" w:eastAsiaTheme="minorHAnsi" w:hAnsiTheme="minorHAnsi" w:cstheme="minorBidi"/>
+          <w:color w:val="auto"/>
+          <w:sz w:val="22"/>
+          <w:szCs w:val="22"/>
+        </w:rPr>
+        <w:t xml:space="preserve"> son o logotipo, que están baixo licenza </w:t>
+      </w:r>
+      <w:proofErr w:type="spellStart"/>
+      <w:r>
+        <w:rPr>
+          <w:rFonts w:asciiTheme="minorHAnsi" w:eastAsiaTheme="minorHAnsi" w:hAnsiTheme="minorHAnsi" w:cstheme="minorBidi"/>
+          <w:color w:val="auto"/>
+          <w:sz w:val="22"/>
+          <w:szCs w:val="22"/>
+        </w:rPr>
+        <w:t>Creative</w:t>
+      </w:r>
+      <w:proofErr w:type="spellEnd"/>
+      <w:r>
+        <w:rPr>
+          <w:rFonts w:asciiTheme="minorHAnsi" w:eastAsiaTheme="minorHAnsi" w:hAnsiTheme="minorHAnsi" w:cstheme="minorBidi"/>
+          <w:color w:val="auto"/>
+          <w:sz w:val="22"/>
+          <w:szCs w:val="22"/>
+        </w:rPr>
+        <w:t xml:space="preserve"> </w:t>
+      </w:r>
+      <w:proofErr w:type="spellStart"/>
+      <w:r>
+        <w:rPr>
+          <w:rFonts w:asciiTheme="minorHAnsi" w:eastAsiaTheme="minorHAnsi" w:hAnsiTheme="minorHAnsi" w:cstheme="minorBidi"/>
+          <w:color w:val="auto"/>
+          <w:sz w:val="22"/>
+          <w:szCs w:val="22"/>
+        </w:rPr>
+        <w:t>Commons</w:t>
+      </w:r>
+      <w:proofErr w:type="spellEnd"/>
+      <w:r>
+        <w:rPr>
+          <w:rFonts w:asciiTheme="minorHAnsi" w:eastAsiaTheme="minorHAnsi" w:hAnsiTheme="minorHAnsi" w:cstheme="minorBidi"/>
+          <w:color w:val="auto"/>
+          <w:sz w:val="22"/>
+          <w:szCs w:val="22"/>
+        </w:rPr>
+        <w:t xml:space="preserve">, non comercial: as imaxes poden ser distribuídas, copiadas e exhibidas sempre que non se utilicen con fins comerciais. En canto ás imaxes, neste sitio </w:t>
+      </w:r>
+      <w:proofErr w:type="spellStart"/>
+      <w:r>
+        <w:rPr>
+          <w:rFonts w:asciiTheme="minorHAnsi" w:eastAsiaTheme="minorHAnsi" w:hAnsiTheme="minorHAnsi" w:cstheme="minorBidi"/>
+          <w:color w:val="auto"/>
+          <w:sz w:val="22"/>
+          <w:szCs w:val="22"/>
+        </w:rPr>
+        <w:t>web</w:t>
+      </w:r>
+      <w:proofErr w:type="spellEnd"/>
+      <w:r>
+        <w:rPr>
+          <w:rFonts w:asciiTheme="minorHAnsi" w:eastAsiaTheme="minorHAnsi" w:hAnsiTheme="minorHAnsi" w:cstheme="minorBidi"/>
+          <w:color w:val="auto"/>
+          <w:sz w:val="22"/>
+          <w:szCs w:val="22"/>
+        </w:rPr>
+        <w:t xml:space="preserve"> non se utilizan outras imaxes.</w:t>
+      </w:r>
+      <w:r>
+        <w:rPr>
+          <w:rFonts w:asciiTheme="minorHAnsi" w:eastAsiaTheme="minorHAnsi" w:hAnsiTheme="minorHAnsi" w:cstheme="minorBidi"/>
+          <w:color w:val="auto"/>
+          <w:sz w:val="22"/>
+          <w:szCs w:val="22"/>
+          <w:u w:val="single"/>
+        </w:rPr>
+        <w:br/>
+      </w:r>
+      <w:r>
         <w:t>7.Iconografía</w:t>
       </w:r>
     </w:p>
     <w:p>
-      <w:r>
-        <w:t xml:space="preserve">Se usarán en el </w:t>
-      </w:r>
-      <w:proofErr w:type="spellStart"/>
-      <w:r>
-        <w:t>footer</w:t>
-      </w:r>
-      <w:proofErr w:type="spellEnd"/>
-      <w:r>
-        <w:t xml:space="preserve"> unos iconos, que son de Angular material que son para uso libre, se usarán 3, el de correo, el de </w:t>
-      </w:r>
-      <w:proofErr w:type="spellStart"/>
-      <w:r>
-        <w:t>whatsapp</w:t>
-      </w:r>
-      <w:proofErr w:type="spellEnd"/>
-      <w:r>
-        <w:t xml:space="preserve"> y uno para hacer de acceso directo a un chat con el taller</w:t>
-      </w:r>
-    </w:p>
-    <w:p>
       <w:pPr>
         <w:pStyle w:val="Ttulo1"/>
-      </w:pPr>
-      <w:r>
-        <w:lastRenderedPageBreak/>
+        <w:rPr>
+          <w:rFonts w:asciiTheme="minorHAnsi" w:eastAsiaTheme="minorHAnsi" w:hAnsiTheme="minorHAnsi" w:cstheme="minorBidi"/>
+          <w:color w:val="auto"/>
+          <w:sz w:val="22"/>
+          <w:szCs w:val="22"/>
+        </w:rPr>
+      </w:pPr>
+      <w:r>
+        <w:rPr>
+          <w:rFonts w:asciiTheme="minorHAnsi" w:eastAsiaTheme="minorHAnsi" w:hAnsiTheme="minorHAnsi" w:cstheme="minorBidi"/>
+          <w:color w:val="auto"/>
+          <w:sz w:val="22"/>
+          <w:szCs w:val="22"/>
+        </w:rPr>
+        <w:t xml:space="preserve">Usaranse algunhas </w:t>
+      </w:r>
+      <w:proofErr w:type="spellStart"/>
+      <w:r>
+        <w:rPr>
+          <w:rFonts w:asciiTheme="minorHAnsi" w:eastAsiaTheme="minorHAnsi" w:hAnsiTheme="minorHAnsi" w:cstheme="minorBidi"/>
+          <w:color w:val="auto"/>
+          <w:sz w:val="22"/>
+          <w:szCs w:val="22"/>
+        </w:rPr>
+        <w:t>iconos</w:t>
+      </w:r>
+      <w:proofErr w:type="spellEnd"/>
+      <w:r>
+        <w:rPr>
+          <w:rFonts w:asciiTheme="minorHAnsi" w:eastAsiaTheme="minorHAnsi" w:hAnsiTheme="minorHAnsi" w:cstheme="minorBidi"/>
+          <w:color w:val="auto"/>
+          <w:sz w:val="22"/>
+          <w:szCs w:val="22"/>
+        </w:rPr>
+        <w:t xml:space="preserve"> no pé de páxina, que son de Angular Material e son de uso gratuíto. Usaranse 3: a </w:t>
+      </w:r>
+      <w:proofErr w:type="spellStart"/>
+      <w:r>
+        <w:rPr>
+          <w:rFonts w:asciiTheme="minorHAnsi" w:eastAsiaTheme="minorHAnsi" w:hAnsiTheme="minorHAnsi" w:cstheme="minorBidi"/>
+          <w:color w:val="auto"/>
+          <w:sz w:val="22"/>
+          <w:szCs w:val="22"/>
+        </w:rPr>
+        <w:t>iconos</w:t>
+      </w:r>
+      <w:proofErr w:type="spellEnd"/>
+      <w:r>
+        <w:rPr>
+          <w:rFonts w:asciiTheme="minorHAnsi" w:eastAsiaTheme="minorHAnsi" w:hAnsiTheme="minorHAnsi" w:cstheme="minorBidi"/>
+          <w:color w:val="auto"/>
+          <w:sz w:val="22"/>
+          <w:szCs w:val="22"/>
+        </w:rPr>
+        <w:t xml:space="preserve"> de correo electrónico, a icona de </w:t>
+      </w:r>
+      <w:proofErr w:type="spellStart"/>
+      <w:r>
+        <w:rPr>
+          <w:rFonts w:asciiTheme="minorHAnsi" w:eastAsiaTheme="minorHAnsi" w:hAnsiTheme="minorHAnsi" w:cstheme="minorBidi"/>
+          <w:color w:val="auto"/>
+          <w:sz w:val="22"/>
+          <w:szCs w:val="22"/>
+        </w:rPr>
+        <w:t>WhatsApp</w:t>
+      </w:r>
+      <w:proofErr w:type="spellEnd"/>
+      <w:r>
+        <w:rPr>
+          <w:rFonts w:asciiTheme="minorHAnsi" w:eastAsiaTheme="minorHAnsi" w:hAnsiTheme="minorHAnsi" w:cstheme="minorBidi"/>
+          <w:color w:val="auto"/>
+          <w:sz w:val="22"/>
+          <w:szCs w:val="22"/>
+        </w:rPr>
+        <w:t xml:space="preserve"> e </w:t>
+      </w:r>
+      <w:r>
+        <w:rPr>
+          <w:rFonts w:asciiTheme="minorHAnsi" w:eastAsiaTheme="minorHAnsi" w:hAnsiTheme="minorHAnsi" w:cstheme="minorBidi"/>
+          <w:color w:val="auto"/>
+          <w:sz w:val="22"/>
+          <w:szCs w:val="22"/>
+        </w:rPr>
+        <w:t>proporcionar</w:t>
+      </w:r>
+      <w:r>
+        <w:rPr>
+          <w:rFonts w:asciiTheme="minorHAnsi" w:eastAsiaTheme="minorHAnsi" w:hAnsiTheme="minorHAnsi" w:cstheme="minorBidi"/>
+          <w:color w:val="auto"/>
+          <w:sz w:val="22"/>
+          <w:szCs w:val="22"/>
+        </w:rPr>
+        <w:t xml:space="preserve"> para proporcionar acceso directo a un </w:t>
+      </w:r>
+      <w:proofErr w:type="spellStart"/>
+      <w:r>
+        <w:rPr>
+          <w:rFonts w:asciiTheme="minorHAnsi" w:eastAsiaTheme="minorHAnsi" w:hAnsiTheme="minorHAnsi" w:cstheme="minorBidi"/>
+          <w:color w:val="auto"/>
+          <w:sz w:val="22"/>
+          <w:szCs w:val="22"/>
+        </w:rPr>
+        <w:t>chat</w:t>
+      </w:r>
+      <w:proofErr w:type="spellEnd"/>
+      <w:r>
+        <w:rPr>
+          <w:rFonts w:asciiTheme="minorHAnsi" w:eastAsiaTheme="minorHAnsi" w:hAnsiTheme="minorHAnsi" w:cstheme="minorBidi"/>
+          <w:color w:val="auto"/>
+          <w:sz w:val="22"/>
+          <w:szCs w:val="22"/>
+        </w:rPr>
+        <w:t xml:space="preserve"> co </w:t>
+      </w:r>
+      <w:r>
+        <w:rPr>
+          <w:rFonts w:asciiTheme="minorHAnsi" w:eastAsiaTheme="minorHAnsi" w:hAnsiTheme="minorHAnsi" w:cstheme="minorBidi"/>
+          <w:color w:val="auto"/>
+          <w:sz w:val="22"/>
+          <w:szCs w:val="22"/>
+        </w:rPr>
+        <w:t>taller</w:t>
+      </w:r>
+      <w:r>
+        <w:rPr>
+          <w:rFonts w:asciiTheme="minorHAnsi" w:eastAsiaTheme="minorHAnsi" w:hAnsiTheme="minorHAnsi" w:cstheme="minorBidi"/>
+          <w:color w:val="auto"/>
+          <w:sz w:val="22"/>
+          <w:szCs w:val="22"/>
+        </w:rPr>
+        <w:t>.</w:t>
+      </w:r>
+    </w:p>
+    <w:p>
+      <w:pPr>
+        <w:pStyle w:val="Ttulo1"/>
+      </w:pPr>
+      <w:r>
+        <w:br/>
+      </w:r>
+      <w:r>
         <w:t>8.Propiedad Intelectual</w:t>
       </w:r>
     </w:p>
     <w:p>
       <w:r>
-        <w:t>Esta página web está bajo la licencia de Copyright, con todos los derechos reservados.</w:t>
-      </w:r>
-    </w:p>
-    <w:p>
-      <w:r>
-        <w:t>Se prohíbe absolutamente la reproducción total o parcial de los contenidos de la web sin</w:t>
-      </w:r>
-    </w:p>
-    <w:p>
-      <w:r>
-        <w:t>una previa autorización.</w:t>
-      </w:r>
-    </w:p>
-    <w:p>
-      <w:r>
-        <w:t xml:space="preserve">El logo tiene la licencia Creative </w:t>
+        <w:t xml:space="preserve">Este sitio </w:t>
+      </w:r>
+      <w:proofErr w:type="spellStart"/>
+      <w:r>
+        <w:t>web</w:t>
+      </w:r>
+      <w:proofErr w:type="spellEnd"/>
+      <w:r>
+        <w:t xml:space="preserve"> está licenciado baixo unha lei de copyright, con todos os dereitos reservados.</w:t>
+      </w:r>
+    </w:p>
+    <w:p>
+      <w:r>
+        <w:t xml:space="preserve">Queda absolutamente prohibida sen a reprodución total ou parcial dos contidos do sitio </w:t>
+      </w:r>
+      <w:proofErr w:type="spellStart"/>
+      <w:r>
+        <w:t>web</w:t>
+      </w:r>
+      <w:proofErr w:type="spellEnd"/>
+    </w:p>
+    <w:p>
+      <w:r>
+        <w:t>autorización previa.</w:t>
+      </w:r>
+    </w:p>
+    <w:p>
+      <w:r>
+        <w:t xml:space="preserve">O logotipo está baixo unha licenza </w:t>
+      </w:r>
+      <w:proofErr w:type="spellStart"/>
+      <w:r>
+        <w:t>Creative</w:t>
+      </w:r>
+      <w:proofErr w:type="spellEnd"/>
+      <w:r>
+        <w:t xml:space="preserve"> </w:t>
       </w:r>
       <w:proofErr w:type="spellStart"/>
       <w:r>
@@ -945,42 +1398,14 @@
       </w:r>
       <w:proofErr w:type="spellEnd"/>
       <w:r>
-        <w:t xml:space="preserve"> </w:t>
-      </w:r>
-      <w:r>
-        <w:rPr>
-          <w:b/>
-          <w:bCs/>
-        </w:rPr>
-        <w:t xml:space="preserve">CC BY: </w:t>
-      </w:r>
-      <w:r>
-        <w:t>Permite cualquier uso con atribución.</w:t>
-      </w:r>
-    </w:p>
-    <w:p>
-      <w:pPr>
-        <w:rPr>
-          <w:u w:val="single"/>
-        </w:rPr>
-      </w:pPr>
-      <w:r>
-        <w:t>La propiedad intelectual de la guía de estilos es:</w:t>
-      </w:r>
-      <w:r>
-        <w:t xml:space="preserve"> </w:t>
-      </w:r>
-      <w:r>
-        <w:t>Copyright, con todos los derechos</w:t>
-      </w:r>
-      <w:r>
-        <w:t xml:space="preserve"> </w:t>
-      </w:r>
-      <w:r>
-        <w:t>reservados.</w:t>
-      </w:r>
-    </w:p>
-    <w:p/>
+        <w:t xml:space="preserve"> CC BY: Permite calquera uso con atribución.</w:t>
+      </w:r>
+    </w:p>
+    <w:p>
+      <w:r>
+        <w:t>A propiedade intelectual da guía de estilo é: Copyright, con todos os dereitos reservados.</w:t>
+      </w:r>
+    </w:p>
     <w:sectPr>
       <w:pgSz w:w="11906" w:h="16838"/>
       <w:pgMar w:top="1417" w:right="1701" w:bottom="1417" w:left="1701" w:header="708" w:footer="708" w:gutter="0"/>
@@ -1628,6 +2053,9 @@
   <w:style w:type="paragraph" w:default="1" w:styleId="Normal">
     <w:name w:val="Normal"/>
     <w:qFormat/>
+    <w:rPr>
+      <w:lang w:val="gl-ES"/>
+    </w:rPr>
   </w:style>
   <w:style w:type="paragraph" w:styleId="Ttulo1">
     <w:name w:val="heading 1"/>
@@ -1829,6 +2257,7 @@
   <w:style w:type="character" w:default="1" w:styleId="Fuentedeprrafopredeter">
     <w:name w:val="Default Paragraph Font"/>
     <w:uiPriority w:val="1"/>
+    <w:semiHidden/>
     <w:unhideWhenUsed/>
   </w:style>
   <w:style w:type="table" w:default="1" w:styleId="Tablanormal">

</xml_diff>